<commit_message>
Documentacion Modulo Gestion de Cursos
</commit_message>
<xml_diff>
--- a/Fase 2/Evidencias Proyecto/Evidencia de documentacion/Documentos Metodologia/Documentos para Sprints/SPRINT 4/Release - Sprint 4 - BlueSky.docx
+++ b/Fase 2/Evidencias Proyecto/Evidencia de documentacion/Documentos Metodologia/Documentos para Sprints/SPRINT 4/Release - Sprint 4 - BlueSky.docx
@@ -9,6 +9,7 @@
         <w:rPr>
           <w:rFonts w:ascii="Calibri" w:cs="Calibri" w:eastAsia="Calibri" w:hAnsi="Calibri"/>
           <w:b w:val="1"/>
+          <w:bCs w:val="1"/>
           <w:sz w:val="54"/>
           <w:szCs w:val="54"/>
         </w:rPr>
@@ -26,6 +27,7 @@
         <w:rPr>
           <w:rFonts w:ascii="Calibri" w:cs="Calibri" w:eastAsia="Calibri" w:hAnsi="Calibri"/>
           <w:b w:val="1"/>
+          <w:bCs w:val="1"/>
           <w:sz w:val="54"/>
           <w:szCs w:val="54"/>
         </w:rPr>
@@ -43,6 +45,7 @@
         <w:rPr>
           <w:rFonts w:ascii="Calibri" w:cs="Calibri" w:eastAsia="Calibri" w:hAnsi="Calibri"/>
           <w:b w:val="1"/>
+          <w:bCs w:val="1"/>
           <w:color w:val="ff0000"/>
           <w:sz w:val="54"/>
           <w:szCs w:val="54"/>
@@ -62,6 +65,7 @@
         <w:rPr>
           <w:rFonts w:ascii="Calibri" w:cs="Calibri" w:eastAsia="Calibri" w:hAnsi="Calibri"/>
           <w:b w:val="1"/>
+          <w:bCs w:val="1"/>
           <w:sz w:val="70"/>
           <w:szCs w:val="70"/>
         </w:rPr>
@@ -72,6 +76,7 @@
         <w:rPr>
           <w:rFonts w:ascii="Calibri" w:cs="Calibri" w:eastAsia="Calibri" w:hAnsi="Calibri"/>
           <w:b w:val="1"/>
+          <w:bCs w:val="1"/>
           <w:sz w:val="70"/>
           <w:szCs w:val="70"/>
           <w:rtl w:val="0"/>
@@ -102,6 +107,7 @@
         <w:rPr>
           <w:rFonts w:ascii="Calibri" w:cs="Calibri" w:eastAsia="Calibri" w:hAnsi="Calibri"/>
           <w:b w:val="1"/>
+          <w:bCs w:val="1"/>
           <w:color w:val="ff0000"/>
           <w:sz w:val="54"/>
           <w:szCs w:val="54"/>
@@ -127,6 +133,7 @@
         <w:rPr>
           <w:rFonts w:ascii="Calibri" w:cs="Calibri" w:eastAsia="Calibri" w:hAnsi="Calibri"/>
           <w:b w:val="1"/>
+          <w:bCs w:val="1"/>
           <w:color w:val="ff0000"/>
           <w:sz w:val="54"/>
           <w:szCs w:val="54"/>
@@ -201,6 +208,7 @@
         <w:rPr>
           <w:rFonts w:ascii="Calibri" w:cs="Calibri" w:eastAsia="Calibri" w:hAnsi="Calibri"/>
           <w:b w:val="1"/>
+          <w:bCs w:val="1"/>
           <w:sz w:val="54"/>
           <w:szCs w:val="54"/>
         </w:rPr>
@@ -209,6 +217,7 @@
         <w:rPr>
           <w:rFonts w:ascii="Calibri" w:cs="Calibri" w:eastAsia="Calibri" w:hAnsi="Calibri"/>
           <w:b w:val="1"/>
+          <w:bCs w:val="1"/>
           <w:sz w:val="54"/>
           <w:szCs w:val="54"/>
           <w:rtl w:val="0"/>
@@ -295,6 +304,7 @@
         <w:rPr>
           <w:rFonts w:ascii="Calibri" w:cs="Calibri" w:eastAsia="Calibri" w:hAnsi="Calibri"/>
           <w:b w:val="1"/>
+          <w:bCs w:val="1"/>
         </w:rPr>
       </w:pPr>
       <w:r>
@@ -310,12 +320,14 @@
         <w:rPr>
           <w:rFonts w:ascii="Calibri" w:cs="Calibri" w:eastAsia="Calibri" w:hAnsi="Calibri"/>
           <w:b w:val="1"/>
+          <w:bCs w:val="1"/>
         </w:rPr>
       </w:pPr>
       <w:r>
         <w:rPr>
           <w:rFonts w:ascii="Calibri" w:cs="Calibri" w:eastAsia="Calibri" w:hAnsi="Calibri"/>
           <w:b w:val="1"/>
+          <w:bCs w:val="1"/>
           <w:rtl w:val="0"/>
         </w:rPr>
         <w:t xml:space="preserve">Lorenzo Araya </w:t>
@@ -328,12 +340,14 @@
         <w:rPr>
           <w:rFonts w:ascii="Calibri" w:cs="Calibri" w:eastAsia="Calibri" w:hAnsi="Calibri"/>
           <w:b w:val="1"/>
+          <w:bCs w:val="1"/>
         </w:rPr>
       </w:pPr>
       <w:r>
         <w:rPr>
           <w:rFonts w:ascii="Calibri" w:cs="Calibri" w:eastAsia="Calibri" w:hAnsi="Calibri"/>
           <w:b w:val="1"/>
+          <w:bCs w:val="1"/>
           <w:rtl w:val="0"/>
         </w:rPr>
         <w:t xml:space="preserve">Matias Padilla</w:t>
@@ -346,12 +360,14 @@
         <w:rPr>
           <w:rFonts w:ascii="Calibri" w:cs="Calibri" w:eastAsia="Calibri" w:hAnsi="Calibri"/>
           <w:b w:val="1"/>
+          <w:bCs w:val="1"/>
         </w:rPr>
       </w:pPr>
       <w:r>
         <w:rPr>
           <w:rFonts w:ascii="Calibri" w:cs="Calibri" w:eastAsia="Calibri" w:hAnsi="Calibri"/>
           <w:b w:val="1"/>
+          <w:bCs w:val="1"/>
           <w:rtl w:val="0"/>
         </w:rPr>
         <w:t xml:space="preserve">Juan Monsalvez</w:t>
@@ -364,12 +380,14 @@
         <w:rPr>
           <w:rFonts w:ascii="Calibri" w:cs="Calibri" w:eastAsia="Calibri" w:hAnsi="Calibri"/>
           <w:b w:val="1"/>
+          <w:bCs w:val="1"/>
         </w:rPr>
       </w:pPr>
       <w:r>
         <w:rPr>
           <w:rFonts w:ascii="Calibri" w:cs="Calibri" w:eastAsia="Calibri" w:hAnsi="Calibri"/>
           <w:b w:val="1"/>
+          <w:bCs w:val="1"/>
           <w:rtl w:val="0"/>
         </w:rPr>
         <w:t xml:space="preserve">David Murillo</w:t>
@@ -554,6 +572,129 @@
           <w:rtl w:val="0"/>
         </w:rPr>
         <w:t xml:space="preserve">Funcionalidades Entregadas:</w:t>
+      </w:r>
+    </w:p>
+    <w:p>
+      <w:pPr>
+        <w:numPr>
+          <w:ilvl w:val="0"/>
+          <w:numId w:val="1"/>
+        </w:numPr>
+        <w:spacing w:after="0" w:afterAutospacing="0" w:before="240" w:lineRule="auto"/>
+        <w:ind w:left="720" w:hanging="360"/>
+        <w:rPr/>
+      </w:pPr>
+      <w:r>
+        <w:rPr>
+          <w:rtl w:val="0"/>
+        </w:rPr>
+        <w:t xml:space="preserve">Gestión completa de cursos para administradores:</w:t>
+      </w:r>
+    </w:p>
+    <w:p>
+      <w:pPr>
+        <w:numPr>
+          <w:ilvl w:val="1"/>
+          <w:numId w:val="1"/>
+        </w:numPr>
+        <w:spacing w:after="0" w:afterAutospacing="0" w:before="0" w:beforeAutospacing="0" w:lineRule="auto"/>
+        <w:ind w:left="1440" w:hanging="360"/>
+        <w:rPr>
+          <w:u w:val="none"/>
+        </w:rPr>
+      </w:pPr>
+      <w:r>
+        <w:rPr>
+          <w:rtl w:val="0"/>
+        </w:rPr>
+        <w:t xml:space="preserve">Listado con paginación (10 por página)</w:t>
+      </w:r>
+    </w:p>
+    <w:p>
+      <w:pPr>
+        <w:numPr>
+          <w:ilvl w:val="1"/>
+          <w:numId w:val="1"/>
+        </w:numPr>
+        <w:spacing w:after="0" w:afterAutospacing="0" w:before="0" w:beforeAutospacing="0" w:lineRule="auto"/>
+        <w:ind w:left="1440" w:hanging="360"/>
+        <w:rPr>
+          <w:u w:val="none"/>
+        </w:rPr>
+      </w:pPr>
+      <w:r>
+        <w:rPr>
+          <w:rtl w:val="0"/>
+        </w:rPr>
+        <w:t xml:space="preserve">Buscador por nombre</w:t>
+      </w:r>
+    </w:p>
+    <w:p>
+      <w:pPr>
+        <w:numPr>
+          <w:ilvl w:val="1"/>
+          <w:numId w:val="1"/>
+        </w:numPr>
+        <w:spacing w:after="0" w:afterAutospacing="0" w:before="0" w:beforeAutospacing="0" w:lineRule="auto"/>
+        <w:ind w:left="1440" w:hanging="360"/>
+        <w:rPr>
+          <w:u w:val="none"/>
+        </w:rPr>
+      </w:pPr>
+      <w:r>
+        <w:rPr>
+          <w:rtl w:val="0"/>
+        </w:rPr>
+        <w:t xml:space="preserve">Creación y edición en modal con validaciones</w:t>
+      </w:r>
+    </w:p>
+    <w:p>
+      <w:pPr>
+        <w:numPr>
+          <w:ilvl w:val="1"/>
+          <w:numId w:val="1"/>
+        </w:numPr>
+        <w:spacing w:after="0" w:afterAutospacing="0" w:before="0" w:beforeAutospacing="0" w:lineRule="auto"/>
+        <w:ind w:left="1440" w:hanging="360"/>
+        <w:rPr>
+          <w:u w:val="none"/>
+        </w:rPr>
+      </w:pPr>
+      <w:r>
+        <w:rPr>
+          <w:rtl w:val="0"/>
+        </w:rPr>
+        <w:t xml:space="preserve">Carga y actualización de imágenes</w:t>
+      </w:r>
+    </w:p>
+    <w:p>
+      <w:pPr>
+        <w:numPr>
+          <w:ilvl w:val="1"/>
+          <w:numId w:val="1"/>
+        </w:numPr>
+        <w:spacing w:after="240" w:before="0" w:beforeAutospacing="0" w:lineRule="auto"/>
+        <w:ind w:left="1440" w:hanging="360"/>
+        <w:rPr>
+          <w:u w:val="none"/>
+        </w:rPr>
+      </w:pPr>
+      <w:r>
+        <w:rPr>
+          <w:rtl w:val="0"/>
+        </w:rPr>
+        <w:t xml:space="preserve">Eliminación con validación de dependencias</w:t>
+      </w:r>
+    </w:p>
+    <w:p>
+      <w:pPr>
+        <w:ind w:left="720" w:firstLine="0"/>
+        <w:rPr/>
+      </w:pPr>
+      <w:r>
+        <w:rPr>
+          <w:rtl w:val="0"/>
+        </w:rPr>
       </w:r>
     </w:p>
     <w:p>
@@ -769,10 +910,42 @@
         </w:rPr>
         <w:t xml:space="preserve">Seguridad: Sessions + 2FA + encriptación</w:t>
       </w:r>
-      <w:r>
-        <w:rPr>
-          <w:rtl w:val="0"/>
-        </w:rPr>
+    </w:p>
+    <w:p>
+      <w:pPr>
+        <w:numPr>
+          <w:ilvl w:val="0"/>
+          <w:numId w:val="2"/>
+        </w:numPr>
+        <w:spacing w:line="360" w:lineRule="auto"/>
+        <w:ind w:left="720" w:hanging="360"/>
+      </w:pPr>
+      <w:r>
+        <w:rPr>
+          <w:b w:val="1"/>
+          <w:bCs w:val="1"/>
+          <w:rtl w:val="0"/>
+        </w:rPr>
+        <w:t xml:space="preserve">Módulo de gestión de cursos:</w:t>
+      </w:r>
+    </w:p>
+    <w:p>
+      <w:pPr>
+        <w:numPr>
+          <w:ilvl w:val="1"/>
+          <w:numId w:val="2"/>
+        </w:numPr>
+        <w:spacing w:line="360" w:lineRule="auto"/>
+        <w:ind w:left="1440" w:hanging="360"/>
+        <w:rPr>
+          <w:u w:val="none"/>
+        </w:rPr>
+      </w:pPr>
+      <w:r>
+        <w:rPr>
+          <w:rtl w:val="0"/>
+        </w:rPr>
+        <w:t xml:space="preserve">ASP.NET WebForms + MySQL, validación server-side, modal UI con blur, manejo de uploads, y seguridad por roles.</w:t>
       </w:r>
     </w:p>
     <w:sectPr>
@@ -1168,6 +1341,7 @@
     <w:rPr>
       <w:rFonts w:ascii="Calibri" w:cs="Calibri" w:eastAsia="Calibri" w:hAnsi="Calibri"/>
       <w:b w:val="1"/>
+      <w:bCs w:val="1"/>
       <w:sz w:val="40"/>
       <w:szCs w:val="40"/>
     </w:rPr>
@@ -1184,6 +1358,7 @@
     <w:rPr>
       <w:rFonts w:ascii="Calibri" w:cs="Calibri" w:eastAsia="Calibri" w:hAnsi="Calibri"/>
       <w:b w:val="1"/>
+      <w:bCs w:val="1"/>
       <w:sz w:val="32"/>
       <w:szCs w:val="32"/>
     </w:rPr>
@@ -1200,6 +1375,7 @@
     </w:pPr>
     <w:rPr>
       <w:b w:val="0"/>
+      <w:bCs w:val="0"/>
       <w:color w:val="434343"/>
       <w:sz w:val="28"/>
       <w:szCs w:val="28"/>
@@ -1249,6 +1425,7 @@
     </w:pPr>
     <w:rPr>
       <w:i w:val="1"/>
+      <w:iCs w:val="1"/>
       <w:color w:val="666666"/>
       <w:sz w:val="22"/>
       <w:szCs w:val="22"/>
@@ -1352,6 +1529,7 @@
     <w:rPr>
       <w:rFonts w:ascii="Arial" w:cs="Arial" w:eastAsia="Arial" w:hAnsi="Arial"/>
       <w:i w:val="0"/>
+      <w:iCs w:val="0"/>
       <w:color w:val="666666"/>
       <w:sz w:val="30"/>
       <w:szCs w:val="30"/>

</xml_diff>